<commit_message>
Fixed import "404 not found" issue
Edited web.php file
</commit_message>
<xml_diff>
--- a/2022-10-16 Notes by Swad.docx
+++ b/2022-10-16 Notes by Swad.docx
@@ -10,8 +10,29 @@
           <w:numId w:val="1"/>
         </w:numPr>
       </w:pPr>
-      <w:r>
-        <w:t>server.php renamed to index.php in root folder and .htaccess from public folder moved to</w:t>
+      <w:proofErr w:type="spellStart"/>
+      <w:r>
+        <w:t>server.php</w:t>
+      </w:r>
+      <w:proofErr w:type="spellEnd"/>
+      <w:r>
+        <w:t xml:space="preserve"> renamed to </w:t>
+      </w:r>
+      <w:proofErr w:type="spellStart"/>
+      <w:r>
+        <w:t>index.php</w:t>
+      </w:r>
+      <w:proofErr w:type="spellEnd"/>
+      <w:r>
+        <w:t xml:space="preserve"> in root folder and .</w:t>
+      </w:r>
+      <w:proofErr w:type="spellStart"/>
+      <w:r>
+        <w:t>htaccess</w:t>
+      </w:r>
+      <w:proofErr w:type="spellEnd"/>
+      <w:r>
+        <w:t xml:space="preserve"> from public folder moved to</w:t>
       </w:r>
       <w:r>
         <w:t xml:space="preserve"> root folder</w:t>
@@ -29,7 +50,23 @@
         <w:t xml:space="preserve">Added Laravel debug bar: </w:t>
       </w:r>
       <w:r>
-        <w:t>"barryvdh/laravel-debugbar": "^3.7"</w:t>
+        <w:t>"</w:t>
+      </w:r>
+      <w:proofErr w:type="spellStart"/>
+      <w:r>
+        <w:t>barryvdh</w:t>
+      </w:r>
+      <w:proofErr w:type="spellEnd"/>
+      <w:r>
+        <w:t>/</w:t>
+      </w:r>
+      <w:proofErr w:type="spellStart"/>
+      <w:r>
+        <w:t>laravel-debugbar</w:t>
+      </w:r>
+      <w:proofErr w:type="spellEnd"/>
+      <w:r>
+        <w:t>": "^3.7"</w:t>
       </w:r>
     </w:p>
     <w:p>
@@ -49,6 +86,7 @@
       <w:r>
         <w:t xml:space="preserve"> all </w:t>
       </w:r>
+      <w:proofErr w:type="spellStart"/>
       <w:r>
         <w:rPr>
           <w:b/>
@@ -56,6 +94,7 @@
         </w:rPr>
         <w:t>href</w:t>
       </w:r>
+      <w:proofErr w:type="spellEnd"/>
       <w:r>
         <w:t xml:space="preserve"> </w:t>
       </w:r>
@@ -63,7 +102,15 @@
         <w:t xml:space="preserve">of blade files </w:t>
       </w:r>
       <w:r>
-        <w:t>to fix hyperlinks redirecting directly to localhost instead of localhost/projectFolder/</w:t>
+        <w:t>to fix hyperlinks redirecting directly to localhost instead of localhost/</w:t>
+      </w:r>
+      <w:proofErr w:type="spellStart"/>
+      <w:r>
+        <w:t>projectFolder</w:t>
+      </w:r>
+      <w:proofErr w:type="spellEnd"/>
+      <w:r>
+        <w:t>/</w:t>
       </w:r>
       <w:r>
         <w:rPr>
@@ -95,7 +142,15 @@
         <w:t>public/main.css</w:t>
       </w:r>
       <w:r>
-        <w:t>’ in verify.blade page. May be required for other pages if main.css is used.</w:t>
+        <w:t xml:space="preserve">’ in </w:t>
+      </w:r>
+      <w:proofErr w:type="spellStart"/>
+      <w:r>
+        <w:t>verify.blade</w:t>
+      </w:r>
+      <w:proofErr w:type="spellEnd"/>
+      <w:r>
+        <w:t xml:space="preserve"> page. May be required for other pages if main.css is used.</w:t>
       </w:r>
     </w:p>
     <w:p>
@@ -107,7 +162,15 @@
         </w:numPr>
       </w:pPr>
       <w:r>
-        <w:t xml:space="preserve">Implementing Laravel Authentication using Laravel/ui package: </w:t>
+        <w:t>Implementing Laravel Authentication using Laravel/</w:t>
+      </w:r>
+      <w:proofErr w:type="spellStart"/>
+      <w:r>
+        <w:t>ui</w:t>
+      </w:r>
+      <w:proofErr w:type="spellEnd"/>
+      <w:r>
+        <w:t xml:space="preserve"> package: </w:t>
       </w:r>
     </w:p>
     <w:p>
@@ -122,8 +185,13 @@
         <w:t xml:space="preserve">In </w:t>
       </w:r>
       <w:r>
-        <w:t>app\Providers\AppServiceProvider.php</w:t>
-      </w:r>
+        <w:t>app\Providers\</w:t>
+      </w:r>
+      <w:proofErr w:type="spellStart"/>
+      <w:r>
+        <w:t>AppServiceProvider.php</w:t>
+      </w:r>
+      <w:proofErr w:type="spellEnd"/>
       <w:r>
         <w:t>:</w:t>
       </w:r>
@@ -155,7 +223,15 @@
         <w:t xml:space="preserve">Added to boot function: </w:t>
       </w:r>
       <w:r>
-        <w:t>Schema::defaultStringLength(191);</w:t>
+        <w:t>Schema::</w:t>
+      </w:r>
+      <w:proofErr w:type="spellStart"/>
+      <w:r>
+        <w:t>defaultStringLength</w:t>
+      </w:r>
+      <w:proofErr w:type="spellEnd"/>
+      <w:r>
+        <w:t>(191);</w:t>
       </w:r>
     </w:p>
     <w:p>
@@ -167,8 +243,21 @@
         </w:numPr>
       </w:pPr>
       <w:r>
-        <w:t>composer require laravel/ui</w:t>
-      </w:r>
+        <w:t xml:space="preserve">composer require </w:t>
+      </w:r>
+      <w:proofErr w:type="spellStart"/>
+      <w:r>
+        <w:t>laravel</w:t>
+      </w:r>
+      <w:proofErr w:type="spellEnd"/>
+      <w:r>
+        <w:t>/</w:t>
+      </w:r>
+      <w:proofErr w:type="spellStart"/>
+      <w:r>
+        <w:t>ui</w:t>
+      </w:r>
+      <w:proofErr w:type="spellEnd"/>
     </w:p>
     <w:p>
       <w:pPr>
@@ -181,11 +270,21 @@
       <w:r>
         <w:t xml:space="preserve">php artisan </w:t>
       </w:r>
-      <w:r>
-        <w:t xml:space="preserve">ui </w:t>
-      </w:r>
-      <w:r>
-        <w:t>vue --auth</w:t>
+      <w:proofErr w:type="spellStart"/>
+      <w:r>
+        <w:t>ui</w:t>
+      </w:r>
+      <w:proofErr w:type="spellEnd"/>
+      <w:r>
+        <w:t xml:space="preserve"> </w:t>
+      </w:r>
+      <w:proofErr w:type="spellStart"/>
+      <w:r>
+        <w:t>vue</w:t>
+      </w:r>
+      <w:proofErr w:type="spellEnd"/>
+      <w:r>
+        <w:t xml:space="preserve"> --auth</w:t>
       </w:r>
     </w:p>
     <w:p>
@@ -196,8 +295,13 @@
           <w:numId w:val="1"/>
         </w:numPr>
       </w:pPr>
-      <w:r>
-        <w:t>npm install</w:t>
+      <w:proofErr w:type="spellStart"/>
+      <w:r>
+        <w:t>npm</w:t>
+      </w:r>
+      <w:proofErr w:type="spellEnd"/>
+      <w:r>
+        <w:t xml:space="preserve"> install</w:t>
       </w:r>
     </w:p>
     <w:p>
@@ -208,8 +312,13 @@
           <w:numId w:val="1"/>
         </w:numPr>
       </w:pPr>
-      <w:r>
-        <w:t>npm run dev</w:t>
+      <w:proofErr w:type="spellStart"/>
+      <w:r>
+        <w:t>npm</w:t>
+      </w:r>
+      <w:proofErr w:type="spellEnd"/>
+      <w:r>
+        <w:t xml:space="preserve"> run dev</w:t>
       </w:r>
     </w:p>
     <w:p>
@@ -221,7 +330,15 @@
         </w:numPr>
       </w:pPr>
       <w:r>
-        <w:t xml:space="preserve">if any error after npm </w:t>
+        <w:t xml:space="preserve">if any error after </w:t>
+      </w:r>
+      <w:proofErr w:type="spellStart"/>
+      <w:r>
+        <w:t>npm</w:t>
+      </w:r>
+      <w:proofErr w:type="spellEnd"/>
+      <w:r>
+        <w:t xml:space="preserve"> </w:t>
       </w:r>
       <w:r>
         <w:t>run dev</w:t>
@@ -238,8 +355,29 @@
           <w:numId w:val="1"/>
         </w:numPr>
       </w:pPr>
-      <w:r>
-        <w:t xml:space="preserve">npm i vue-loader </w:t>
+      <w:proofErr w:type="spellStart"/>
+      <w:r>
+        <w:t>npm</w:t>
+      </w:r>
+      <w:proofErr w:type="spellEnd"/>
+      <w:r>
+        <w:t xml:space="preserve"> </w:t>
+      </w:r>
+      <w:proofErr w:type="spellStart"/>
+      <w:r>
+        <w:t>i</w:t>
+      </w:r>
+      <w:proofErr w:type="spellEnd"/>
+      <w:r>
+        <w:t xml:space="preserve"> </w:t>
+      </w:r>
+      <w:proofErr w:type="spellStart"/>
+      <w:r>
+        <w:t>vue</w:t>
+      </w:r>
+      <w:proofErr w:type="spellEnd"/>
+      <w:r>
+        <w:t xml:space="preserve">-loader </w:t>
       </w:r>
     </w:p>
     <w:p>
@@ -253,8 +391,13 @@
       <w:r>
         <w:t xml:space="preserve">re-run </w:t>
       </w:r>
-      <w:r>
-        <w:t xml:space="preserve">npm </w:t>
+      <w:proofErr w:type="spellStart"/>
+      <w:r>
+        <w:t>npm</w:t>
+      </w:r>
+      <w:proofErr w:type="spellEnd"/>
+      <w:r>
+        <w:t xml:space="preserve"> </w:t>
       </w:r>
       <w:r>
         <w:t xml:space="preserve"> run dev</w:t>
@@ -269,7 +412,15 @@
         </w:numPr>
       </w:pPr>
       <w:r>
-        <w:t>In homecontroller:</w:t>
+        <w:t xml:space="preserve">In </w:t>
+      </w:r>
+      <w:proofErr w:type="spellStart"/>
+      <w:r>
+        <w:t>homecontroller</w:t>
+      </w:r>
+      <w:proofErr w:type="spellEnd"/>
+      <w:r>
+        <w:t>:</w:t>
       </w:r>
     </w:p>
     <w:p>
@@ -320,7 +471,15 @@
         </w:numPr>
       </w:pPr>
       <w:r>
-        <w:t xml:space="preserve">Remove: $auth = resolve('littlegatekeeper'); </w:t>
+        <w:t>Remove: $auth = resolve('</w:t>
+      </w:r>
+      <w:proofErr w:type="spellStart"/>
+      <w:r>
+        <w:t>littlegatekeeper</w:t>
+      </w:r>
+      <w:proofErr w:type="spellEnd"/>
+      <w:r>
+        <w:t xml:space="preserve">'); </w:t>
       </w:r>
     </w:p>
     <w:p>
@@ -332,121 +491,18 @@
         </w:numPr>
       </w:pPr>
       <w:r>
-        <w:t xml:space="preserve">Change: if($auth-&gt;isAuthenticated()) to </w:t>
+        <w:t>Change: if($auth-&gt;</w:t>
+      </w:r>
+      <w:proofErr w:type="spellStart"/>
+      <w:r>
+        <w:t>isAuthenticated</w:t>
+      </w:r>
+      <w:proofErr w:type="spellEnd"/>
+      <w:r>
+        <w:t xml:space="preserve">()) to </w:t>
       </w:r>
       <w:r>
         <w:t>if (Auth::check())</w:t>
-      </w:r>
-    </w:p>
-    <w:p>
-      <w:pPr>
-        <w:pStyle w:val="ListParagraph"/>
-        <w:numPr>
-          <w:ilvl w:val="0"/>
-          <w:numId w:val="1"/>
-        </w:numPr>
-      </w:pPr>
-      <w:r>
-        <w:t>Implementing QR Code Generator by SimpleSoftware QR Code generator for laravel:</w:t>
-      </w:r>
-    </w:p>
-    <w:p>
-      <w:pPr>
-        <w:pStyle w:val="ListParagraph"/>
-        <w:numPr>
-          <w:ilvl w:val="1"/>
-          <w:numId w:val="1"/>
-        </w:numPr>
-      </w:pPr>
-      <w:r>
-        <w:t>composer require simplesoftwareio/simple-qrcode "~4"</w:t>
-      </w:r>
-    </w:p>
-    <w:p>
-      <w:pPr>
-        <w:pStyle w:val="ListParagraph"/>
-        <w:numPr>
-          <w:ilvl w:val="1"/>
-          <w:numId w:val="1"/>
-        </w:numPr>
-      </w:pPr>
-      <w:r>
-        <w:t xml:space="preserve">In config/app.php: </w:t>
-      </w:r>
-    </w:p>
-    <w:p>
-      <w:pPr>
-        <w:pStyle w:val="ListParagraph"/>
-        <w:numPr>
-          <w:ilvl w:val="2"/>
-          <w:numId w:val="1"/>
-        </w:numPr>
-      </w:pPr>
-      <w:r>
-        <w:t xml:space="preserve">Add Provider: </w:t>
-      </w:r>
-      <w:r>
-        <w:t>SimpleSoftwareIO\QrCode\QrCodeServiceProvider::class</w:t>
-      </w:r>
-      <w:r>
-        <w:t>,</w:t>
-      </w:r>
-    </w:p>
-    <w:p>
-      <w:pPr>
-        <w:pStyle w:val="ListParagraph"/>
-        <w:numPr>
-          <w:ilvl w:val="2"/>
-          <w:numId w:val="1"/>
-        </w:numPr>
-      </w:pPr>
-      <w:r>
-        <w:t>Add Alias:</w:t>
-      </w:r>
-      <w:r>
-        <w:t xml:space="preserve"> </w:t>
-      </w:r>
-      <w:r>
-        <w:t>'QrCode' =&gt; SimpleSoftwareIO\QrCode\Facades\QrCode::class,</w:t>
-      </w:r>
-    </w:p>
-    <w:p>
-      <w:pPr>
-        <w:pStyle w:val="ListParagraph"/>
-        <w:numPr>
-          <w:ilvl w:val="1"/>
-          <w:numId w:val="1"/>
-        </w:numPr>
-      </w:pPr>
-      <w:r>
-        <w:t>In certificate controller:</w:t>
-      </w:r>
-    </w:p>
-    <w:p>
-      <w:pPr>
-        <w:pStyle w:val="ListParagraph"/>
-        <w:numPr>
-          <w:ilvl w:val="2"/>
-          <w:numId w:val="1"/>
-        </w:numPr>
-      </w:pPr>
-      <w:r>
-        <w:t xml:space="preserve">Add: </w:t>
-      </w:r>
-      <w:r>
-        <w:t>use SimpleSoftwareIO\QrCode\Facades\QrCode;</w:t>
-      </w:r>
-    </w:p>
-    <w:p>
-      <w:pPr>
-        <w:pStyle w:val="ListParagraph"/>
-        <w:numPr>
-          <w:ilvl w:val="1"/>
-          <w:numId w:val="1"/>
-        </w:numPr>
-      </w:pPr>
-      <w:r>
-        <w:t>Create QR Code blade file</w:t>
       </w:r>
     </w:p>
     <w:p>

</xml_diff>